<commit_message>
add GDD#1 and presentation Chicken boneless
</commit_message>
<xml_diff>
--- a/Documents/Game Design Document #1.docx
+++ b/Documents/Game Design Document #1.docx
@@ -8918,10 +8918,18 @@
         <w:t xml:space="preserve">a </w:t>
       </w:r>
       <w:r>
-        <w:t xml:space="preserve">2D </w:t>
-      </w:r>
-      <w:r>
-        <w:t xml:space="preserve"> shooting arcade game </w:t>
+        <w:t>2</w:t>
+      </w:r>
+      <w:proofErr w:type="gramStart"/>
+      <w:r>
+        <w:t xml:space="preserve">D </w:t>
+      </w:r>
+      <w:r>
+        <w:t xml:space="preserve"> shooting</w:t>
+      </w:r>
+      <w:proofErr w:type="gramEnd"/>
+      <w:r>
+        <w:t xml:space="preserve"> arcade game </w:t>
       </w:r>
       <w:r>
         <w:t>with</w:t>
@@ -9125,7 +9133,15 @@
         <w:t>, the pla</w:t>
       </w:r>
       <w:r>
-        <w:t>yer controls a chicken to escape from an enemy(dogs, cats, and humans). Then</w:t>
+        <w:t xml:space="preserve">yer controls a chicken to escape from an </w:t>
+      </w:r>
+      <w:proofErr w:type="gramStart"/>
+      <w:r>
+        <w:t>enemy(</w:t>
+      </w:r>
+      <w:proofErr w:type="gramEnd"/>
+      <w:r>
+        <w:t>dogs, cats, and humans). Then</w:t>
       </w:r>
       <w:r>
         <w:t xml:space="preserve">, the player can shoot bones to destroy an enemy and collect a </w:t>
@@ -10023,10 +10039,7 @@
                               <w:jc w:val="center"/>
                             </w:pPr>
                             <w:r>
-                              <w:t>High Score Input</w:t>
-                            </w:r>
-                            <w:r>
-                              <w:t xml:space="preserve"> Screen</w:t>
+                              <w:t>High Score Input Screen</w:t>
                             </w:r>
                           </w:p>
                         </w:txbxContent>
@@ -10605,25 +10618,12 @@
         <w:rPr>
           <w:lang w:bidi="th-TH"/>
         </w:rPr>
-        <w:t>, but it has one lucky chicken try to escape from that restaurant. It’s trying to run away from dogs, cats, and humans</w:t>
-      </w:r>
-      <w:r>
+        <w:t>, but it has one lucky chicken try to escape from that restaurant. It’s trying to run away from dogs, cats, and humans, and they are trying to catch it.</w:t>
+      </w:r>
+    </w:p>
+    <w:p>
+      <w:pPr>
         <w:rPr>
-          <w:lang w:bidi="th-TH"/>
-        </w:rPr>
-        <w:t>, and</w:t>
-      </w:r>
-      <w:r>
-        <w:rPr>
-          <w:lang w:bidi="th-TH"/>
-        </w:rPr>
-        <w:t xml:space="preserve"> they are trying to catch it.</w:t>
-      </w:r>
-    </w:p>
-    <w:p>
-      <w:pPr>
-        <w:rPr>
-          <w:rFonts w:hint="cs"/>
           <w:lang w:bidi="th-TH"/>
         </w:rPr>
       </w:pPr>
@@ -11219,16 +11219,7 @@
         <w:ind w:left="1080" w:firstLine="0"/>
       </w:pPr>
       <w:r>
-        <w:t xml:space="preserve">A cat runs into the dining room </w:t>
-      </w:r>
-      <w:r>
-        <w:t xml:space="preserve">because it sees the chicken and wants to eat a </w:t>
-      </w:r>
-      <w:r>
-        <w:t>boneless chicken</w:t>
-      </w:r>
-      <w:r>
-        <w:t>.</w:t>
+        <w:t>A cat runs into the dining room because it sees the chicken and wants to eat a boneless chicken.</w:t>
       </w:r>
     </w:p>
     <w:p>
@@ -11839,17 +11830,24 @@
       </w:r>
       <w:bookmarkEnd w:id="87"/>
     </w:p>
-    <w:p/>
     <w:p>
       <w:r>
         <w:rPr>
           <w:noProof/>
         </w:rPr>
         <w:drawing>
-          <wp:inline distT="0" distB="0" distL="0" distR="0" wp14:anchorId="6DFDB716" wp14:editId="10D11854">
-            <wp:extent cx="1352739" cy="1066949"/>
+          <wp:anchor distT="0" distB="0" distL="114300" distR="114300" simplePos="0" relativeHeight="251675648" behindDoc="0" locked="0" layoutInCell="1" allowOverlap="1" wp14:anchorId="39CB137B" wp14:editId="777E2E0F">
+            <wp:simplePos x="0" y="0"/>
+            <wp:positionH relativeFrom="margin">
+              <wp:posOffset>1962150</wp:posOffset>
+            </wp:positionH>
+            <wp:positionV relativeFrom="paragraph">
+              <wp:posOffset>164465</wp:posOffset>
+            </wp:positionV>
+            <wp:extent cx="1301750" cy="1504950"/>
             <wp:effectExtent l="0" t="0" r="0" b="0"/>
-            <wp:docPr id="184068350" name="Picture 9"/>
+            <wp:wrapNone/>
+            <wp:docPr id="674787861" name="Picture 11"/>
             <wp:cNvGraphicFramePr>
               <a:graphicFrameLocks xmlns:a="http://schemas.openxmlformats.org/drawingml/2006/main" noChangeAspect="1"/>
             </wp:cNvGraphicFramePr>
@@ -11857,8 +11855,10 @@
               <a:graphicData uri="http://schemas.openxmlformats.org/drawingml/2006/picture">
                 <pic:pic xmlns:pic="http://schemas.openxmlformats.org/drawingml/2006/picture">
                   <pic:nvPicPr>
-                    <pic:cNvPr id="184068350" name="Picture 184068350"/>
-                    <pic:cNvPicPr/>
+                    <pic:cNvPr id="0" name="Picture 2"/>
+                    <pic:cNvPicPr>
+                      <a:picLocks noChangeAspect="1" noChangeArrowheads="1"/>
+                    </pic:cNvPicPr>
                   </pic:nvPicPr>
                   <pic:blipFill>
                     <a:blip r:embed="rId8">
@@ -11868,40 +11868,55 @@
                         </a:ext>
                       </a:extLst>
                     </a:blip>
+                    <a:srcRect/>
                     <a:stretch>
                       <a:fillRect/>
                     </a:stretch>
                   </pic:blipFill>
-                  <pic:spPr>
+                  <pic:spPr bwMode="auto">
                     <a:xfrm>
                       <a:off x="0" y="0"/>
-                      <a:ext cx="1352739" cy="1066949"/>
+                      <a:ext cx="1301750" cy="1504950"/>
                     </a:xfrm>
                     <a:prstGeom prst="rect">
                       <a:avLst/>
                     </a:prstGeom>
+                    <a:noFill/>
+                    <a:ln>
+                      <a:noFill/>
+                    </a:ln>
                   </pic:spPr>
                 </pic:pic>
               </a:graphicData>
             </a:graphic>
-          </wp:inline>
+            <wp14:sizeRelH relativeFrom="margin">
+              <wp14:pctWidth>0</wp14:pctWidth>
+            </wp14:sizeRelH>
+            <wp14:sizeRelV relativeFrom="margin">
+              <wp14:pctHeight>0</wp14:pctHeight>
+            </wp14:sizeRelV>
+          </wp:anchor>
         </w:drawing>
       </w:r>
-      <w:r>
-        <w:rPr>
-          <w:noProof/>
-        </w:rPr>
-        <w:t xml:space="preserve">         </w:t>
-      </w:r>
+    </w:p>
+    <w:p>
       <w:r>
         <w:rPr>
           <w:noProof/>
         </w:rPr>
         <w:drawing>
-          <wp:inline distT="0" distB="0" distL="0" distR="0" wp14:anchorId="139E8E69" wp14:editId="2508852D">
-            <wp:extent cx="1514686" cy="1505160"/>
-            <wp:effectExtent l="0" t="0" r="9525" b="0"/>
-            <wp:docPr id="2056378678" name="Picture 11"/>
+          <wp:anchor distT="0" distB="0" distL="114300" distR="114300" simplePos="0" relativeHeight="251676672" behindDoc="0" locked="0" layoutInCell="1" allowOverlap="1" wp14:anchorId="4B88B27B" wp14:editId="1CEAE595">
+            <wp:simplePos x="0" y="0"/>
+            <wp:positionH relativeFrom="column">
+              <wp:posOffset>4191000</wp:posOffset>
+            </wp:positionH>
+            <wp:positionV relativeFrom="paragraph">
+              <wp:posOffset>12700</wp:posOffset>
+            </wp:positionV>
+            <wp:extent cx="971550" cy="1453310"/>
+            <wp:effectExtent l="0" t="0" r="0" b="0"/>
+            <wp:wrapNone/>
+            <wp:docPr id="1402940277" name="Picture 12"/>
             <wp:cNvGraphicFramePr>
               <a:graphicFrameLocks xmlns:a="http://schemas.openxmlformats.org/drawingml/2006/main" noChangeAspect="1"/>
             </wp:cNvGraphicFramePr>
@@ -11909,8 +11924,10 @@
               <a:graphicData uri="http://schemas.openxmlformats.org/drawingml/2006/picture">
                 <pic:pic xmlns:pic="http://schemas.openxmlformats.org/drawingml/2006/picture">
                   <pic:nvPicPr>
-                    <pic:cNvPr id="2056378678" name="Picture 2056378678"/>
-                    <pic:cNvPicPr/>
+                    <pic:cNvPr id="0" name="Picture 3"/>
+                    <pic:cNvPicPr>
+                      <a:picLocks noChangeAspect="1" noChangeArrowheads="1"/>
+                    </pic:cNvPicPr>
                   </pic:nvPicPr>
                   <pic:blipFill>
                     <a:blip r:embed="rId9">
@@ -11920,40 +11937,53 @@
                         </a:ext>
                       </a:extLst>
                     </a:blip>
+                    <a:srcRect/>
                     <a:stretch>
                       <a:fillRect/>
                     </a:stretch>
                   </pic:blipFill>
-                  <pic:spPr>
+                  <pic:spPr bwMode="auto">
                     <a:xfrm>
                       <a:off x="0" y="0"/>
-                      <a:ext cx="1514686" cy="1505160"/>
+                      <a:ext cx="971550" cy="1453310"/>
                     </a:xfrm>
                     <a:prstGeom prst="rect">
                       <a:avLst/>
                     </a:prstGeom>
+                    <a:noFill/>
+                    <a:ln>
+                      <a:noFill/>
+                    </a:ln>
                   </pic:spPr>
                 </pic:pic>
               </a:graphicData>
             </a:graphic>
-          </wp:inline>
+            <wp14:sizeRelH relativeFrom="margin">
+              <wp14:pctWidth>0</wp14:pctWidth>
+            </wp14:sizeRelH>
+            <wp14:sizeRelV relativeFrom="margin">
+              <wp14:pctHeight>0</wp14:pctHeight>
+            </wp14:sizeRelV>
+          </wp:anchor>
         </w:drawing>
-      </w:r>
-      <w:r>
-        <w:rPr>
-          <w:noProof/>
-        </w:rPr>
-        <w:t xml:space="preserve">                </w:t>
       </w:r>
       <w:r>
         <w:rPr>
           <w:noProof/>
         </w:rPr>
         <w:drawing>
-          <wp:inline distT="0" distB="0" distL="0" distR="0" wp14:anchorId="19B8670E" wp14:editId="1F632E14">
-            <wp:extent cx="1356360" cy="1421729"/>
-            <wp:effectExtent l="0" t="0" r="0" b="7620"/>
-            <wp:docPr id="1703903566" name="Picture 12"/>
+          <wp:anchor distT="0" distB="0" distL="114300" distR="114300" simplePos="0" relativeHeight="251674624" behindDoc="0" locked="0" layoutInCell="1" allowOverlap="1" wp14:anchorId="5B7BCFDA" wp14:editId="0F1DCE5F">
+            <wp:simplePos x="0" y="0"/>
+            <wp:positionH relativeFrom="column">
+              <wp:posOffset>-495300</wp:posOffset>
+            </wp:positionH>
+            <wp:positionV relativeFrom="paragraph">
+              <wp:posOffset>117475</wp:posOffset>
+            </wp:positionV>
+            <wp:extent cx="2235012" cy="1257300"/>
+            <wp:effectExtent l="0" t="0" r="0" b="0"/>
+            <wp:wrapNone/>
+            <wp:docPr id="1152557013" name="Picture 10"/>
             <wp:cNvGraphicFramePr>
               <a:graphicFrameLocks xmlns:a="http://schemas.openxmlformats.org/drawingml/2006/main" noChangeAspect="1"/>
             </wp:cNvGraphicFramePr>
@@ -11961,64 +11991,54 @@
               <a:graphicData uri="http://schemas.openxmlformats.org/drawingml/2006/picture">
                 <pic:pic xmlns:pic="http://schemas.openxmlformats.org/drawingml/2006/picture">
                   <pic:nvPicPr>
-                    <pic:cNvPr id="1703903566" name="Picture 1703903566"/>
-                    <pic:cNvPicPr/>
+                    <pic:cNvPr id="0" name="Picture 1"/>
+                    <pic:cNvPicPr>
+                      <a:picLocks noChangeAspect="1" noChangeArrowheads="1"/>
+                    </pic:cNvPicPr>
                   </pic:nvPicPr>
                   <pic:blipFill>
-                    <a:blip r:embed="rId10">
+                    <a:blip r:embed="rId10" cstate="print">
                       <a:extLst>
                         <a:ext uri="{28A0092B-C50C-407E-A947-70E740481C1C}">
                           <a14:useLocalDpi xmlns:a14="http://schemas.microsoft.com/office/drawing/2010/main" val="0"/>
                         </a:ext>
                       </a:extLst>
                     </a:blip>
+                    <a:srcRect/>
                     <a:stretch>
                       <a:fillRect/>
                     </a:stretch>
                   </pic:blipFill>
-                  <pic:spPr>
+                  <pic:spPr bwMode="auto">
                     <a:xfrm>
                       <a:off x="0" y="0"/>
-                      <a:ext cx="1359712" cy="1425242"/>
+                      <a:ext cx="2235012" cy="1257300"/>
                     </a:xfrm>
                     <a:prstGeom prst="rect">
                       <a:avLst/>
                     </a:prstGeom>
+                    <a:noFill/>
+                    <a:ln>
+                      <a:noFill/>
+                    </a:ln>
                   </pic:spPr>
                 </pic:pic>
               </a:graphicData>
             </a:graphic>
-          </wp:inline>
+            <wp14:sizeRelH relativeFrom="margin">
+              <wp14:pctWidth>0</wp14:pctWidth>
+            </wp14:sizeRelH>
+            <wp14:sizeRelV relativeFrom="margin">
+              <wp14:pctHeight>0</wp14:pctHeight>
+            </wp14:sizeRelV>
+          </wp:anchor>
         </w:drawing>
       </w:r>
     </w:p>
     <w:p/>
-    <w:p>
-      <w:r>
-        <w:t xml:space="preserve"> Chicken boneless</w:t>
-      </w:r>
-      <w:r>
-        <w:tab/>
-      </w:r>
-      <w:r>
-        <w:tab/>
-      </w:r>
-      <w:r>
-        <w:tab/>
-        <w:t>The chicken</w:t>
-      </w:r>
-      <w:r>
-        <w:tab/>
-      </w:r>
-      <w:r>
-        <w:tab/>
-        <w:t xml:space="preserve">      </w:t>
-      </w:r>
-      <w:r>
-        <w:tab/>
-        <w:t xml:space="preserve">         The human</w:t>
-      </w:r>
-    </w:p>
+    <w:p/>
+    <w:p/>
+    <w:p/>
     <w:p/>
     <w:p/>
     <w:p>
@@ -12026,17 +12046,72 @@
         <w:rPr>
           <w:noProof/>
         </w:rPr>
-        <w:t xml:space="preserve">              </w:t>
-      </w:r>
+        <w:t xml:space="preserve">                         </w:t>
+      </w:r>
+    </w:p>
+    <w:p/>
+    <w:p>
+      <w:r>
+        <w:t xml:space="preserve"> Chicken boneless</w:t>
+      </w:r>
+      <w:r>
+        <w:tab/>
+      </w:r>
+      <w:r>
+        <w:tab/>
+      </w:r>
+      <w:r>
+        <w:tab/>
+      </w:r>
+      <w:r>
+        <w:t>the</w:t>
+      </w:r>
+      <w:r>
+        <w:t xml:space="preserve"> chicken</w:t>
+      </w:r>
+      <w:r>
+        <w:tab/>
+      </w:r>
+      <w:r>
+        <w:tab/>
+        <w:t xml:space="preserve">      </w:t>
+      </w:r>
+      <w:r>
+        <w:tab/>
+        <w:t xml:space="preserve">         </w:t>
+      </w:r>
+      <w:r>
+        <w:t>the</w:t>
+      </w:r>
+      <w:r>
+        <w:t xml:space="preserve"> human</w:t>
+      </w:r>
+    </w:p>
+    <w:p/>
+    <w:p/>
+    <w:p>
+      <w:pPr>
+        <w:rPr>
+          <w:noProof/>
+        </w:rPr>
+      </w:pPr>
       <w:r>
         <w:rPr>
           <w:noProof/>
         </w:rPr>
         <w:drawing>
-          <wp:inline distT="0" distB="0" distL="0" distR="0" wp14:anchorId="3023CD8D" wp14:editId="32EDD013">
-            <wp:extent cx="1676634" cy="1495634"/>
-            <wp:effectExtent l="0" t="0" r="0" b="9525"/>
-            <wp:docPr id="1845192719" name="Picture 13"/>
+          <wp:anchor distT="0" distB="0" distL="114300" distR="114300" simplePos="0" relativeHeight="251677696" behindDoc="0" locked="0" layoutInCell="1" allowOverlap="1" wp14:anchorId="49DBF253" wp14:editId="5CF27E18">
+            <wp:simplePos x="0" y="0"/>
+            <wp:positionH relativeFrom="column">
+              <wp:posOffset>600075</wp:posOffset>
+            </wp:positionH>
+            <wp:positionV relativeFrom="paragraph">
+              <wp:posOffset>13970</wp:posOffset>
+            </wp:positionV>
+            <wp:extent cx="1877287" cy="1476375"/>
+            <wp:effectExtent l="0" t="0" r="0" b="0"/>
+            <wp:wrapNone/>
+            <wp:docPr id="2101652466" name="Picture 13"/>
             <wp:cNvGraphicFramePr>
               <a:graphicFrameLocks xmlns:a="http://schemas.openxmlformats.org/drawingml/2006/main" noChangeAspect="1"/>
             </wp:cNvGraphicFramePr>
@@ -12044,8 +12119,10 @@
               <a:graphicData uri="http://schemas.openxmlformats.org/drawingml/2006/picture">
                 <pic:pic xmlns:pic="http://schemas.openxmlformats.org/drawingml/2006/picture">
                   <pic:nvPicPr>
-                    <pic:cNvPr id="1845192719" name="Picture 1845192719"/>
-                    <pic:cNvPicPr/>
+                    <pic:cNvPr id="0" name="Picture 4"/>
+                    <pic:cNvPicPr>
+                      <a:picLocks noChangeAspect="1" noChangeArrowheads="1"/>
+                    </pic:cNvPicPr>
                   </pic:nvPicPr>
                   <pic:blipFill>
                     <a:blip r:embed="rId11">
@@ -12055,40 +12132,66 @@
                         </a:ext>
                       </a:extLst>
                     </a:blip>
+                    <a:srcRect/>
                     <a:stretch>
                       <a:fillRect/>
                     </a:stretch>
                   </pic:blipFill>
-                  <pic:spPr>
+                  <pic:spPr bwMode="auto">
                     <a:xfrm>
                       <a:off x="0" y="0"/>
-                      <a:ext cx="1676634" cy="1495634"/>
+                      <a:ext cx="1877287" cy="1476375"/>
                     </a:xfrm>
                     <a:prstGeom prst="rect">
                       <a:avLst/>
                     </a:prstGeom>
+                    <a:noFill/>
+                    <a:ln>
+                      <a:noFill/>
+                    </a:ln>
                   </pic:spPr>
                 </pic:pic>
               </a:graphicData>
             </a:graphic>
-          </wp:inline>
+            <wp14:sizeRelH relativeFrom="margin">
+              <wp14:pctWidth>0</wp14:pctWidth>
+            </wp14:sizeRelH>
+            <wp14:sizeRelV relativeFrom="margin">
+              <wp14:pctHeight>0</wp14:pctHeight>
+            </wp14:sizeRelV>
+          </wp:anchor>
         </w:drawing>
       </w:r>
       <w:r>
         <w:rPr>
           <w:noProof/>
         </w:rPr>
-        <w:t xml:space="preserve">                        </w:t>
-      </w:r>
+        <w:t xml:space="preserve">                                      </w:t>
+      </w:r>
+    </w:p>
+    <w:p>
+      <w:pPr>
+        <w:rPr>
+          <w:noProof/>
+        </w:rPr>
+      </w:pPr>
       <w:r>
         <w:rPr>
           <w:noProof/>
         </w:rPr>
         <w:drawing>
-          <wp:inline distT="0" distB="0" distL="0" distR="0" wp14:anchorId="3A3F1B2D" wp14:editId="4DC53612">
-            <wp:extent cx="2172003" cy="1428949"/>
+          <wp:anchor distT="0" distB="0" distL="114300" distR="114300" simplePos="0" relativeHeight="251678720" behindDoc="0" locked="0" layoutInCell="1" allowOverlap="1" wp14:anchorId="5E6A355E" wp14:editId="6746F707">
+            <wp:simplePos x="0" y="0"/>
+            <wp:positionH relativeFrom="column">
+              <wp:posOffset>3314700</wp:posOffset>
+            </wp:positionH>
+            <wp:positionV relativeFrom="paragraph">
+              <wp:posOffset>22225</wp:posOffset>
+            </wp:positionV>
+            <wp:extent cx="1504950" cy="1301115"/>
             <wp:effectExtent l="0" t="0" r="0" b="0"/>
-            <wp:docPr id="1417797778" name="Picture 14"/>
+            <wp:wrapNone/>
+            <wp:docPr id="1872239254" name="Picture 14"/>
             <wp:cNvGraphicFramePr>
               <a:graphicFrameLocks xmlns:a="http://schemas.openxmlformats.org/drawingml/2006/main" noChangeAspect="1"/>
             </wp:cNvGraphicFramePr>
@@ -12096,8 +12199,10 @@
               <a:graphicData uri="http://schemas.openxmlformats.org/drawingml/2006/picture">
                 <pic:pic xmlns:pic="http://schemas.openxmlformats.org/drawingml/2006/picture">
                   <pic:nvPicPr>
-                    <pic:cNvPr id="1417797778" name="Picture 1417797778"/>
-                    <pic:cNvPicPr/>
+                    <pic:cNvPr id="0" name="Picture 5"/>
+                    <pic:cNvPicPr>
+                      <a:picLocks noChangeAspect="1" noChangeArrowheads="1"/>
+                    </pic:cNvPicPr>
                   </pic:nvPicPr>
                   <pic:blipFill>
                     <a:blip r:embed="rId12">
@@ -12107,34 +12212,94 @@
                         </a:ext>
                       </a:extLst>
                     </a:blip>
+                    <a:srcRect/>
                     <a:stretch>
                       <a:fillRect/>
                     </a:stretch>
                   </pic:blipFill>
-                  <pic:spPr>
+                  <pic:spPr bwMode="auto">
                     <a:xfrm>
                       <a:off x="0" y="0"/>
-                      <a:ext cx="2172003" cy="1428949"/>
+                      <a:ext cx="1504950" cy="1301115"/>
                     </a:xfrm>
                     <a:prstGeom prst="rect">
                       <a:avLst/>
                     </a:prstGeom>
+                    <a:noFill/>
+                    <a:ln>
+                      <a:noFill/>
+                    </a:ln>
                   </pic:spPr>
                 </pic:pic>
               </a:graphicData>
             </a:graphic>
-          </wp:inline>
+            <wp14:sizeRelH relativeFrom="margin">
+              <wp14:pctWidth>0</wp14:pctWidth>
+            </wp14:sizeRelH>
+            <wp14:sizeRelV relativeFrom="margin">
+              <wp14:pctHeight>0</wp14:pctHeight>
+            </wp14:sizeRelV>
+          </wp:anchor>
         </w:drawing>
       </w:r>
     </w:p>
+    <w:p>
+      <w:pPr>
+        <w:rPr>
+          <w:noProof/>
+        </w:rPr>
+      </w:pPr>
+    </w:p>
+    <w:p>
+      <w:pPr>
+        <w:rPr>
+          <w:noProof/>
+        </w:rPr>
+      </w:pPr>
+    </w:p>
+    <w:p>
+      <w:pPr>
+        <w:rPr>
+          <w:noProof/>
+        </w:rPr>
+      </w:pPr>
+    </w:p>
+    <w:p>
+      <w:pPr>
+        <w:rPr>
+          <w:noProof/>
+        </w:rPr>
+      </w:pPr>
+    </w:p>
+    <w:p>
+      <w:pPr>
+        <w:rPr>
+          <w:noProof/>
+        </w:rPr>
+      </w:pPr>
+    </w:p>
+    <w:p>
+      <w:pPr>
+        <w:rPr>
+          <w:noProof/>
+        </w:rPr>
+      </w:pPr>
+    </w:p>
     <w:p/>
+    <w:p/>
     <w:p>
       <w:r>
         <w:tab/>
       </w:r>
       <w:r>
         <w:tab/>
-        <w:t xml:space="preserve">          The dog</w:t>
+        <w:t xml:space="preserve">          </w:t>
+      </w:r>
+      <w:r>
+        <w:t>t</w:t>
+      </w:r>
+      <w:r>
+        <w:t>he dog</w:t>
       </w:r>
       <w:r>
         <w:tab/>
@@ -12150,7 +12315,13 @@
       </w:r>
       <w:r>
         <w:tab/>
-        <w:t xml:space="preserve">         The cat</w:t>
+        <w:t xml:space="preserve">         </w:t>
+      </w:r>
+      <w:r>
+        <w:t>t</w:t>
+      </w:r>
+      <w:r>
+        <w:t>he cat</w:t>
       </w:r>
     </w:p>
     <w:p/>
@@ -12162,7 +12333,6 @@
       </w:pPr>
       <w:bookmarkStart w:id="88" w:name="_Toc471494030"/>
       <w:r>
-        <w:lastRenderedPageBreak/>
         <w:t>Environments</w:t>
       </w:r>
       <w:bookmarkEnd w:id="88"/>
@@ -12254,7 +12424,6 @@
       </w:pPr>
       <w:bookmarkStart w:id="90" w:name="_Toc471494032"/>
       <w:r>
-        <w:lastRenderedPageBreak/>
         <w:t>Cut scenes</w:t>
       </w:r>
       <w:bookmarkEnd w:id="90"/>
@@ -12272,10 +12441,10 @@
           <w:noProof/>
         </w:rPr>
         <w:drawing>
-          <wp:inline distT="0" distB="0" distL="0" distR="0" wp14:anchorId="17EB8EF4" wp14:editId="15B59FCC">
-            <wp:extent cx="5486400" cy="3116580"/>
-            <wp:effectExtent l="0" t="0" r="0" b="7620"/>
-            <wp:docPr id="917404292" name="Picture 10"/>
+          <wp:inline distT="0" distB="0" distL="0" distR="0" wp14:anchorId="7D3B2554" wp14:editId="0B7E80BF">
+            <wp:extent cx="5486400" cy="3067050"/>
+            <wp:effectExtent l="19050" t="19050" r="19050" b="19050"/>
+            <wp:docPr id="1673347335" name="Picture 16"/>
             <wp:cNvGraphicFramePr>
               <a:graphicFrameLocks xmlns:a="http://schemas.openxmlformats.org/drawingml/2006/main" noChangeAspect="1"/>
             </wp:cNvGraphicFramePr>
@@ -12283,8 +12452,10 @@
               <a:graphicData uri="http://schemas.openxmlformats.org/drawingml/2006/picture">
                 <pic:pic xmlns:pic="http://schemas.openxmlformats.org/drawingml/2006/picture">
                   <pic:nvPicPr>
-                    <pic:cNvPr id="917404292" name="Picture 917404292"/>
-                    <pic:cNvPicPr/>
+                    <pic:cNvPr id="0" name="Picture 7"/>
+                    <pic:cNvPicPr>
+                      <a:picLocks noChangeAspect="1" noChangeArrowheads="1"/>
+                    </pic:cNvPicPr>
                   </pic:nvPicPr>
                   <pic:blipFill>
                     <a:blip r:embed="rId14">
@@ -12294,18 +12465,25 @@
                         </a:ext>
                       </a:extLst>
                     </a:blip>
+                    <a:srcRect/>
                     <a:stretch>
                       <a:fillRect/>
                     </a:stretch>
                   </pic:blipFill>
-                  <pic:spPr>
+                  <pic:spPr bwMode="auto">
                     <a:xfrm>
                       <a:off x="0" y="0"/>
-                      <a:ext cx="5486400" cy="3116580"/>
+                      <a:ext cx="5486400" cy="3067050"/>
                     </a:xfrm>
                     <a:prstGeom prst="rect">
                       <a:avLst/>
                     </a:prstGeom>
+                    <a:noFill/>
+                    <a:ln>
+                      <a:solidFill>
+                        <a:schemeClr val="tx1"/>
+                      </a:solidFill>
+                    </a:ln>
                   </pic:spPr>
                 </pic:pic>
               </a:graphicData>

</xml_diff>

<commit_message>
Initial commit Game Project
</commit_message>
<xml_diff>
--- a/Documents/Game Design Document #1.docx
+++ b/Documents/Game Design Document #1.docx
@@ -8667,26 +8667,6 @@
     <w:p>
       <w:pPr>
         <w:ind w:left="720" w:firstLine="0"/>
-        <w:rPr>
-          <w:color w:val="FF0000"/>
-        </w:rPr>
-      </w:pPr>
-      <w:r>
-        <w:rPr>
-          <w:color w:val="FF0000"/>
-        </w:rPr>
-        <w:t xml:space="preserve">This is a living document and will change as you develop your game. </w:t>
-      </w:r>
-      <w:r>
-        <w:rPr>
-          <w:color w:val="FF0000"/>
-        </w:rPr>
-        <w:t xml:space="preserve">This section maintains a history of any significant changes to your game.   </w:t>
-      </w:r>
-    </w:p>
-    <w:p>
-      <w:pPr>
-        <w:ind w:left="720" w:firstLine="0"/>
       </w:pPr>
       <w:r>
         <w:t>Design background of menu scene, leaderboard background scene, and gaming background scene.</w:t>
@@ -8802,32 +8782,6 @@
     <w:p>
       <w:pPr>
         <w:ind w:left="360" w:firstLine="0"/>
-        <w:rPr>
-          <w:color w:val="FF0000"/>
-        </w:rPr>
-      </w:pPr>
-      <w:r>
-        <w:rPr>
-          <w:color w:val="FF0000"/>
-        </w:rPr>
-        <w:t xml:space="preserve">How does the player move through the </w:t>
-      </w:r>
-      <w:r>
-        <w:rPr>
-          <w:color w:val="FF0000"/>
-        </w:rPr>
-        <w:t>game?</w:t>
-      </w:r>
-      <w:r>
-        <w:rPr>
-          <w:color w:val="FF0000"/>
-        </w:rPr>
-        <w:t xml:space="preserve">   Both through framing interface and the game itself.</w:t>
-      </w:r>
-    </w:p>
-    <w:p>
-      <w:pPr>
-        <w:ind w:left="360" w:firstLine="0"/>
       </w:pPr>
       <w:r>
         <w:t xml:space="preserve">The player can control a chicken by using the arrow on the keyboard or ASWD to control left, down, up, and right. Use </w:t>
@@ -8891,7 +8845,6 @@
       </w:pPr>
       <w:bookmarkStart w:id="8" w:name="_Toc471493950"/>
       <w:r>
-        <w:lastRenderedPageBreak/>
         <w:t>Project Scope</w:t>
       </w:r>
       <w:bookmarkEnd w:id="8"/>
@@ -8918,18 +8871,10 @@
         <w:t xml:space="preserve">a </w:t>
       </w:r>
       <w:r>
-        <w:t>2</w:t>
-      </w:r>
-      <w:proofErr w:type="gramStart"/>
-      <w:r>
-        <w:t xml:space="preserve">D </w:t>
-      </w:r>
-      <w:r>
-        <w:t xml:space="preserve"> shooting</w:t>
-      </w:r>
-      <w:proofErr w:type="gramEnd"/>
-      <w:r>
-        <w:t xml:space="preserve"> arcade game </w:t>
+        <w:t xml:space="preserve">2D </w:t>
+      </w:r>
+      <w:r>
+        <w:t xml:space="preserve"> shooting arcade game </w:t>
       </w:r>
       <w:r>
         <w:t>with</w:t>
@@ -8953,6 +8898,7 @@
       </w:pPr>
       <w:bookmarkStart w:id="9" w:name="_Toc471493951"/>
       <w:r>
+        <w:lastRenderedPageBreak/>
         <w:t>Number of locations</w:t>
       </w:r>
       <w:bookmarkEnd w:id="9"/>
@@ -9133,15 +9079,7 @@
         <w:t>, the pla</w:t>
       </w:r>
       <w:r>
-        <w:t xml:space="preserve">yer controls a chicken to escape from an </w:t>
-      </w:r>
-      <w:proofErr w:type="gramStart"/>
-      <w:r>
-        <w:t>enemy(</w:t>
-      </w:r>
-      <w:proofErr w:type="gramEnd"/>
-      <w:r>
-        <w:t>dogs, cats, and humans). Then</w:t>
+        <w:t>yer controls a chicken to escape from an enemy(dogs, cats, and humans). Then</w:t>
       </w:r>
       <w:r>
         <w:t xml:space="preserve">, the player can shoot bones to destroy an enemy and collect a </w:t>
@@ -9249,22 +9187,6 @@
         <w:t>Mechanics</w:t>
       </w:r>
       <w:bookmarkEnd w:id="21"/>
-    </w:p>
-    <w:p>
-      <w:pPr>
-        <w:ind w:left="720" w:firstLine="0"/>
-        <w:jc w:val="both"/>
-        <w:rPr>
-          <w:color w:val="FF0000"/>
-          <w:lang w:bidi="th-TH"/>
-        </w:rPr>
-      </w:pPr>
-      <w:r>
-        <w:rPr>
-          <w:color w:val="FF0000"/>
-        </w:rPr>
-        <w:t>What are the rules to the game, both implicit and explicit.  This is the model of the universe that the game works under.  Think of it as a simulation of a world, how do all the pieces interact?  This actually can be a very large section.</w:t>
-      </w:r>
     </w:p>
     <w:p>
       <w:pPr>
@@ -9278,6 +9200,7 @@
         <w:rPr>
           <w:lang w:bidi="th-TH"/>
         </w:rPr>
+        <w:lastRenderedPageBreak/>
         <w:t>In the game, everything has to stay within the window frame. If an enemy hits the edge of the window, an enemy will reflect in the opposite direction at the same speed. For the chicken, if the player controls a chicken to hit the edge of the window, the chicken would be stopped at that position.</w:t>
       </w:r>
     </w:p>
@@ -9295,20 +9218,6 @@
       </w:r>
       <w:r>
         <w:t xml:space="preserve"> </w:t>
-      </w:r>
-    </w:p>
-    <w:p>
-      <w:pPr>
-        <w:ind w:left="720"/>
-        <w:rPr>
-          <w:color w:val="FF0000"/>
-        </w:rPr>
-      </w:pPr>
-      <w:r>
-        <w:rPr>
-          <w:color w:val="FF0000"/>
-        </w:rPr>
-        <w:t>How does the physical universe work?</w:t>
       </w:r>
     </w:p>
     <w:p>
@@ -9485,7 +9394,6 @@
       </w:pPr>
       <w:bookmarkStart w:id="28" w:name="_Toc471493970"/>
       <w:r>
-        <w:lastRenderedPageBreak/>
         <w:t>Screen Flow</w:t>
       </w:r>
       <w:bookmarkEnd w:id="28"/>
@@ -9501,33 +9409,6 @@
       <w:bookmarkEnd w:id="29"/>
       <w:r>
         <w:t xml:space="preserve"> </w:t>
-      </w:r>
-    </w:p>
-    <w:p>
-      <w:pPr>
-        <w:ind w:left="720"/>
-        <w:jc w:val="both"/>
-        <w:rPr>
-          <w:color w:val="FF0000"/>
-        </w:rPr>
-      </w:pPr>
-      <w:r>
-        <w:rPr>
-          <w:color w:val="FF0000"/>
-        </w:rPr>
-        <w:t xml:space="preserve"> </w:t>
-      </w:r>
-      <w:r>
-        <w:rPr>
-          <w:color w:val="FF0000"/>
-        </w:rPr>
-        <w:t>A graphical description of how each screen is related to every other</w:t>
-      </w:r>
-      <w:r>
-        <w:rPr>
-          <w:color w:val="FF0000"/>
-        </w:rPr>
-        <w:t>.</w:t>
       </w:r>
     </w:p>
     <w:p>
@@ -9560,6 +9441,7 @@
           <w:noProof/>
           <w:color w:val="FF0000"/>
         </w:rPr>
+        <w:lastRenderedPageBreak/>
         <mc:AlternateContent>
           <mc:Choice Requires="wps">
             <w:drawing>
@@ -10396,13 +10278,22 @@
         <w:jc w:val="both"/>
       </w:pPr>
       <w:r>
+        <w:t xml:space="preserve">The Main Menu Screen </w:t>
+      </w:r>
+      <w:r>
+        <w:t>allows the player to choose to see the leaderboard screen or start the game on the game screen.</w:t>
+      </w:r>
+      <w:r>
         <w:t xml:space="preserve"> </w:t>
       </w:r>
       <w:r>
-        <w:rPr>
-          <w:color w:val="FF0000"/>
-        </w:rPr>
-        <w:t xml:space="preserve">What is the purpose of each screen? </w:t>
+        <w:t xml:space="preserve">If the player goes to the leaderboard Screen, they can only </w:t>
+      </w:r>
+      <w:r>
+        <w:t>return</w:t>
+      </w:r>
+      <w:r>
+        <w:t xml:space="preserve"> to the Main Menu Screen.</w:t>
       </w:r>
     </w:p>
     <w:p>
@@ -10411,22 +10302,91 @@
         <w:jc w:val="both"/>
       </w:pPr>
       <w:r>
-        <w:t xml:space="preserve">The Main Menu Screen </w:t>
-      </w:r>
-      <w:r>
-        <w:t>allows the player to choose to see the leaderboard screen or start the game on the game screen.</w:t>
-      </w:r>
+        <w:t xml:space="preserve">When the player goes to play the game on the Game Screen and loses the game without reaching the high score, the game screen will </w:t>
+      </w:r>
+      <w:r>
+        <w:t>return</w:t>
+      </w:r>
+      <w:r>
+        <w:t xml:space="preserve"> to the Main Menu Screen. But if the score reached a high score, the High Score Input Screen would appear to make the player input their name. After the player </w:t>
+      </w:r>
+      <w:r>
+        <w:t>finishes</w:t>
+      </w:r>
+      <w:r>
+        <w:t xml:space="preserve"> inputting the name, it will go to the Leaderboard Screen and back to the Main Menu Screen again.</w:t>
+      </w:r>
+    </w:p>
+    <w:p>
+      <w:pPr>
+        <w:pStyle w:val="Heading4"/>
+      </w:pPr>
+      <w:r>
+        <w:t>Main Menu Screen</w:t>
+      </w:r>
+    </w:p>
+    <w:p>
+      <w:pPr>
+        <w:ind w:left="720" w:firstLine="0"/>
+      </w:pPr>
+      <w:r>
+        <w:t>The Main Menu Screen is like the home screen that the player has to return to every time after playing or watching the leaderboard.</w:t>
+      </w:r>
+    </w:p>
+    <w:p>
+      <w:pPr>
+        <w:pStyle w:val="Heading4"/>
+      </w:pPr>
+      <w:r>
+        <w:t>Options Screen</w:t>
+      </w:r>
+    </w:p>
+    <w:p>
+      <w:pPr>
+        <w:ind w:left="360"/>
+      </w:pPr>
+      <w:r>
+        <w:t>The Game Screen is the scene where the player plays the game and has fun with the chicken boneless game.</w:t>
+      </w:r>
+    </w:p>
+    <w:p>
+      <w:pPr>
+        <w:ind w:left="360"/>
+      </w:pPr>
+      <w:r>
+        <w:t>The High Score Input</w:t>
+      </w:r>
+      <w:r>
+        <w:t xml:space="preserve"> would be shown to the player only when the player finished the game with a high score.</w:t>
+      </w:r>
+    </w:p>
+    <w:p>
+      <w:pPr>
+        <w:ind w:left="360"/>
+      </w:pPr>
+      <w:r>
+        <w:t>The Leaderboard Screen is used to show the player to watch the high score ranking, and only go back to the Main Menu Screen.</w:t>
+      </w:r>
+    </w:p>
+    <w:p>
+      <w:pPr>
+        <w:pStyle w:val="Heading4"/>
+      </w:pPr>
+      <w:r>
+        <w:t>Etc.</w:t>
+      </w:r>
+    </w:p>
+    <w:p>
+      <w:pPr>
+        <w:pStyle w:val="Heading2"/>
+      </w:pPr>
+      <w:bookmarkStart w:id="31" w:name="_Toc471493973"/>
+      <w:r>
+        <w:t>Game Options</w:t>
+      </w:r>
+      <w:bookmarkEnd w:id="31"/>
       <w:r>
         <w:t xml:space="preserve"> </w:t>
-      </w:r>
-      <w:r>
-        <w:t xml:space="preserve">If the player goes to the leaderboard Screen, they can only </w:t>
-      </w:r>
-      <w:r>
-        <w:t>return</w:t>
-      </w:r>
-      <w:r>
-        <w:t xml:space="preserve"> to the Main Menu Screen.</w:t>
       </w:r>
     </w:p>
     <w:p>
@@ -10435,135 +10395,42 @@
         <w:jc w:val="both"/>
       </w:pPr>
       <w:r>
-        <w:t xml:space="preserve">When the player goes to play the game on the Game Screen and loses the game without reaching the high score, the game screen will </w:t>
-      </w:r>
-      <w:r>
-        <w:t>return</w:t>
-      </w:r>
-      <w:r>
-        <w:t xml:space="preserve"> to the Main Menu Screen. But if the score reached a high score, the High Score Input Screen would appear to make the player input their name. After the player </w:t>
-      </w:r>
-      <w:r>
-        <w:t>finishes</w:t>
-      </w:r>
-      <w:r>
-        <w:t xml:space="preserve"> inputting the name, it will go to the Leaderboard Screen and back to the Main Menu Screen again.</w:t>
-      </w:r>
-    </w:p>
-    <w:p>
-      <w:pPr>
-        <w:pStyle w:val="Heading4"/>
-      </w:pPr>
-      <w:r>
-        <w:t>Main Menu Screen</w:t>
-      </w:r>
-    </w:p>
-    <w:p>
-      <w:pPr>
-        <w:ind w:left="720" w:firstLine="0"/>
-      </w:pPr>
-      <w:r>
-        <w:t>The Main Menu Screen is like the home screen that the player has to return to every time after playing or watching the leaderboard.</w:t>
-      </w:r>
-    </w:p>
-    <w:p>
-      <w:pPr>
-        <w:pStyle w:val="Heading4"/>
-      </w:pPr>
-      <w:r>
-        <w:t>Options Screen</w:t>
-      </w:r>
-    </w:p>
-    <w:p>
-      <w:pPr>
-        <w:ind w:left="360"/>
-      </w:pPr>
-      <w:r>
-        <w:t>The Game Screen is the scene where the player plays the game and has fun with the chicken boneless game.</w:t>
-      </w:r>
-    </w:p>
-    <w:p>
-      <w:pPr>
-        <w:ind w:left="360"/>
-      </w:pPr>
-      <w:r>
-        <w:t>The High Score Input</w:t>
-      </w:r>
-      <w:r>
-        <w:t xml:space="preserve"> would be shown to the player only when the player finished the game with a high score.</w:t>
-      </w:r>
-    </w:p>
-    <w:p>
-      <w:pPr>
-        <w:ind w:left="360"/>
-      </w:pPr>
-      <w:r>
-        <w:t>The Leaderboard Screen is used to show the player to watch the high score ranking, and only go back to the Main Menu Screen.</w:t>
-      </w:r>
-    </w:p>
-    <w:p>
-      <w:pPr>
-        <w:pStyle w:val="Heading4"/>
-      </w:pPr>
-      <w:r>
-        <w:t>Etc.</w:t>
+        <w:t xml:space="preserve"> </w:t>
+      </w:r>
+      <w:r>
+        <w:t>What are the options and how do they affect game play and mechanics?</w:t>
       </w:r>
     </w:p>
     <w:p>
       <w:pPr>
         <w:pStyle w:val="Heading2"/>
       </w:pPr>
-      <w:bookmarkStart w:id="31" w:name="_Toc471493973"/>
+      <w:bookmarkStart w:id="32" w:name="_Toc471493974"/>
+      <w:r>
+        <w:t>Replaying and Saving</w:t>
+      </w:r>
+      <w:bookmarkEnd w:id="32"/>
+      <w:r>
+        <w:t xml:space="preserve"> </w:t>
+      </w:r>
+    </w:p>
+    <w:p>
+      <w:pPr>
+        <w:pStyle w:val="Heading2"/>
+      </w:pPr>
+      <w:bookmarkStart w:id="33" w:name="_Toc471493975"/>
+      <w:r>
+        <w:t>Cheats and Easter Eggs</w:t>
+      </w:r>
+      <w:bookmarkEnd w:id="33"/>
+    </w:p>
+    <w:p>
+      <w:pPr>
+        <w:pStyle w:val="Heading1"/>
+      </w:pPr>
+      <w:bookmarkStart w:id="34" w:name="_Toc471493976"/>
       <w:r>
         <w:lastRenderedPageBreak/>
-        <w:t>Game Options</w:t>
-      </w:r>
-      <w:bookmarkEnd w:id="31"/>
-      <w:r>
-        <w:t xml:space="preserve"> </w:t>
-      </w:r>
-    </w:p>
-    <w:p>
-      <w:pPr>
-        <w:ind w:left="720"/>
-        <w:jc w:val="both"/>
-      </w:pPr>
-      <w:r>
-        <w:t xml:space="preserve"> </w:t>
-      </w:r>
-      <w:r>
-        <w:t>What are the options and how do they affect game play and mechanics?</w:t>
-      </w:r>
-    </w:p>
-    <w:p>
-      <w:pPr>
-        <w:pStyle w:val="Heading2"/>
-      </w:pPr>
-      <w:bookmarkStart w:id="32" w:name="_Toc471493974"/>
-      <w:r>
-        <w:t>Replaying and Saving</w:t>
-      </w:r>
-      <w:bookmarkEnd w:id="32"/>
-      <w:r>
-        <w:t xml:space="preserve"> </w:t>
-      </w:r>
-    </w:p>
-    <w:p>
-      <w:pPr>
-        <w:pStyle w:val="Heading2"/>
-      </w:pPr>
-      <w:bookmarkStart w:id="33" w:name="_Toc471493975"/>
-      <w:r>
-        <w:t>Cheats and Easter Eggs</w:t>
-      </w:r>
-      <w:bookmarkEnd w:id="33"/>
-    </w:p>
-    <w:p>
-      <w:pPr>
-        <w:pStyle w:val="Heading1"/>
-      </w:pPr>
-      <w:bookmarkStart w:id="34" w:name="_Toc471493976"/>
-      <w:r>
         <w:t>Section III – Story, Setting and Character</w:t>
       </w:r>
       <w:bookmarkEnd w:id="34"/>
@@ -10795,47 +10662,47 @@
         <w:pStyle w:val="Heading5"/>
       </w:pPr>
       <w:r>
+        <w:t>Script</w:t>
+      </w:r>
+    </w:p>
+    <w:p>
+      <w:pPr>
+        <w:pStyle w:val="Heading4"/>
+      </w:pPr>
+      <w:r>
+        <w:t>Cut scene #2</w:t>
+      </w:r>
+    </w:p>
+    <w:p>
+      <w:pPr>
+        <w:ind w:left="720"/>
+      </w:pPr>
+      <w:r>
+        <w:t>At the end of the game, after a chicken was caught.</w:t>
+      </w:r>
+    </w:p>
+    <w:p>
+      <w:pPr>
+        <w:pStyle w:val="Heading5"/>
+      </w:pPr>
+      <w:r>
+        <w:t>Actors</w:t>
+      </w:r>
+    </w:p>
+    <w:p>
+      <w:pPr>
+        <w:ind w:left="1080"/>
+      </w:pPr>
+      <w:r>
+        <w:t>A chicken</w:t>
+      </w:r>
+    </w:p>
+    <w:p>
+      <w:pPr>
+        <w:pStyle w:val="Heading5"/>
+      </w:pPr>
+      <w:r>
         <w:lastRenderedPageBreak/>
-        <w:t>Script</w:t>
-      </w:r>
-    </w:p>
-    <w:p>
-      <w:pPr>
-        <w:pStyle w:val="Heading4"/>
-      </w:pPr>
-      <w:r>
-        <w:t>Cut scene #2</w:t>
-      </w:r>
-    </w:p>
-    <w:p>
-      <w:pPr>
-        <w:ind w:left="720"/>
-      </w:pPr>
-      <w:r>
-        <w:t>At the end of the game, after a chicken was caught.</w:t>
-      </w:r>
-    </w:p>
-    <w:p>
-      <w:pPr>
-        <w:pStyle w:val="Heading5"/>
-      </w:pPr>
-      <w:r>
-        <w:t>Actors</w:t>
-      </w:r>
-    </w:p>
-    <w:p>
-      <w:pPr>
-        <w:ind w:left="1080"/>
-      </w:pPr>
-      <w:r>
-        <w:t>A chicken</w:t>
-      </w:r>
-    </w:p>
-    <w:p>
-      <w:pPr>
-        <w:pStyle w:val="Heading5"/>
-      </w:pPr>
-      <w:r>
         <w:t>Description</w:t>
       </w:r>
     </w:p>
@@ -11025,47 +10892,47 @@
         <w:pStyle w:val="Heading4"/>
       </w:pPr>
       <w:r>
+        <w:t>Personality</w:t>
+      </w:r>
+    </w:p>
+    <w:p>
+      <w:pPr>
+        <w:ind w:left="720"/>
+      </w:pPr>
+      <w:r>
+        <w:t>A happy chicken, but easy to panic.</w:t>
+      </w:r>
+    </w:p>
+    <w:p>
+      <w:pPr>
+        <w:pStyle w:val="Heading4"/>
+      </w:pPr>
+      <w:r>
+        <w:t>Look</w:t>
+      </w:r>
+    </w:p>
+    <w:p>
+      <w:pPr>
+        <w:pStyle w:val="Heading5"/>
+      </w:pPr>
+      <w:r>
+        <w:t>Physical characteristics</w:t>
+      </w:r>
+    </w:p>
+    <w:p>
+      <w:pPr>
+        <w:pStyle w:val="Heading5"/>
+      </w:pPr>
+      <w:r>
+        <w:t>Animations</w:t>
+      </w:r>
+    </w:p>
+    <w:p>
+      <w:pPr>
+        <w:pStyle w:val="Heading4"/>
+      </w:pPr>
+      <w:r>
         <w:lastRenderedPageBreak/>
-        <w:t>Personality</w:t>
-      </w:r>
-    </w:p>
-    <w:p>
-      <w:pPr>
-        <w:ind w:left="720"/>
-      </w:pPr>
-      <w:r>
-        <w:t>A happy chicken, but easy to panic.</w:t>
-      </w:r>
-    </w:p>
-    <w:p>
-      <w:pPr>
-        <w:pStyle w:val="Heading4"/>
-      </w:pPr>
-      <w:r>
-        <w:t>Look</w:t>
-      </w:r>
-    </w:p>
-    <w:p>
-      <w:pPr>
-        <w:pStyle w:val="Heading5"/>
-      </w:pPr>
-      <w:r>
-        <w:t>Physical characteristics</w:t>
-      </w:r>
-    </w:p>
-    <w:p>
-      <w:pPr>
-        <w:pStyle w:val="Heading5"/>
-      </w:pPr>
-      <w:r>
-        <w:t>Animations</w:t>
-      </w:r>
-    </w:p>
-    <w:p>
-      <w:pPr>
-        <w:pStyle w:val="Heading4"/>
-      </w:pPr>
-      <w:r>
         <w:t>Special Abilities</w:t>
       </w:r>
     </w:p>
@@ -11307,6 +11174,7 @@
         <w:pStyle w:val="Heading4"/>
       </w:pPr>
       <w:r>
+        <w:lastRenderedPageBreak/>
         <w:t>Personality</w:t>
       </w:r>
     </w:p>
@@ -11490,60 +11358,60 @@
       </w:pPr>
       <w:bookmarkStart w:id="62" w:name="_Toc471494004"/>
       <w:r>
+        <w:t>Visual System</w:t>
+      </w:r>
+      <w:bookmarkEnd w:id="62"/>
+    </w:p>
+    <w:p>
+      <w:pPr>
+        <w:pStyle w:val="Heading3"/>
+      </w:pPr>
+      <w:bookmarkStart w:id="63" w:name="_Toc471494005"/>
+      <w:r>
+        <w:t>HUD - What controls</w:t>
+      </w:r>
+      <w:bookmarkEnd w:id="63"/>
+      <w:r>
+        <w:t xml:space="preserve"> </w:t>
+      </w:r>
+    </w:p>
+    <w:p>
+      <w:pPr>
+        <w:pStyle w:val="Heading3"/>
+      </w:pPr>
+      <w:bookmarkStart w:id="64" w:name="_Toc471494006"/>
+      <w:r>
+        <w:t>Menus</w:t>
+      </w:r>
+      <w:bookmarkEnd w:id="64"/>
+    </w:p>
+    <w:p>
+      <w:pPr>
+        <w:pStyle w:val="Heading3"/>
+      </w:pPr>
+      <w:bookmarkStart w:id="65" w:name="_Toc471494007"/>
+      <w:r>
+        <w:t>Rendering System</w:t>
+      </w:r>
+      <w:bookmarkEnd w:id="65"/>
+    </w:p>
+    <w:p>
+      <w:pPr>
+        <w:pStyle w:val="Heading3"/>
+      </w:pPr>
+      <w:bookmarkStart w:id="66" w:name="_Toc471494008"/>
+      <w:r>
+        <w:t>Camera</w:t>
+      </w:r>
+      <w:bookmarkEnd w:id="66"/>
+    </w:p>
+    <w:p>
+      <w:pPr>
+        <w:pStyle w:val="Heading3"/>
+      </w:pPr>
+      <w:bookmarkStart w:id="67" w:name="_Toc471494009"/>
+      <w:r>
         <w:lastRenderedPageBreak/>
-        <w:t>Visual System</w:t>
-      </w:r>
-      <w:bookmarkEnd w:id="62"/>
-    </w:p>
-    <w:p>
-      <w:pPr>
-        <w:pStyle w:val="Heading3"/>
-      </w:pPr>
-      <w:bookmarkStart w:id="63" w:name="_Toc471494005"/>
-      <w:r>
-        <w:t>HUD - What controls</w:t>
-      </w:r>
-      <w:bookmarkEnd w:id="63"/>
-      <w:r>
-        <w:t xml:space="preserve"> </w:t>
-      </w:r>
-    </w:p>
-    <w:p>
-      <w:pPr>
-        <w:pStyle w:val="Heading3"/>
-      </w:pPr>
-      <w:bookmarkStart w:id="64" w:name="_Toc471494006"/>
-      <w:r>
-        <w:t>Menus</w:t>
-      </w:r>
-      <w:bookmarkEnd w:id="64"/>
-    </w:p>
-    <w:p>
-      <w:pPr>
-        <w:pStyle w:val="Heading3"/>
-      </w:pPr>
-      <w:bookmarkStart w:id="65" w:name="_Toc471494007"/>
-      <w:r>
-        <w:t>Rendering System</w:t>
-      </w:r>
-      <w:bookmarkEnd w:id="65"/>
-    </w:p>
-    <w:p>
-      <w:pPr>
-        <w:pStyle w:val="Heading3"/>
-      </w:pPr>
-      <w:bookmarkStart w:id="66" w:name="_Toc471494008"/>
-      <w:r>
-        <w:t>Camera</w:t>
-      </w:r>
-      <w:bookmarkEnd w:id="66"/>
-    </w:p>
-    <w:p>
-      <w:pPr>
-        <w:pStyle w:val="Heading3"/>
-      </w:pPr>
-      <w:bookmarkStart w:id="67" w:name="_Toc471494009"/>
-      <w:r>
         <w:t>Lighting Models</w:t>
       </w:r>
       <w:bookmarkEnd w:id="67"/>
@@ -11748,42 +11616,42 @@
       </w:pPr>
       <w:bookmarkStart w:id="81" w:name="_Toc471494023"/>
       <w:r>
+        <w:t>Section VII – Technical</w:t>
+      </w:r>
+      <w:bookmarkEnd w:id="81"/>
+    </w:p>
+    <w:p>
+      <w:pPr>
+        <w:pStyle w:val="Heading2"/>
+      </w:pPr>
+      <w:bookmarkStart w:id="82" w:name="_Toc471494024"/>
+      <w:r>
+        <w:t>Target Hardware and operating system</w:t>
+      </w:r>
+      <w:bookmarkEnd w:id="82"/>
+    </w:p>
+    <w:p>
+      <w:r>
+        <w:t>Windows 11</w:t>
+      </w:r>
+    </w:p>
+    <w:p>
+      <w:pPr>
+        <w:pStyle w:val="Heading2"/>
+      </w:pPr>
+      <w:bookmarkStart w:id="83" w:name="_Toc471494025"/>
+      <w:r>
+        <w:t>Supported game controllers and peripherals</w:t>
+      </w:r>
+      <w:bookmarkEnd w:id="83"/>
+    </w:p>
+    <w:p>
+      <w:pPr>
+        <w:pStyle w:val="Heading1"/>
+      </w:pPr>
+      <w:bookmarkStart w:id="84" w:name="_Toc471494026"/>
+      <w:r>
         <w:lastRenderedPageBreak/>
-        <w:t>Section VII – Technical</w:t>
-      </w:r>
-      <w:bookmarkEnd w:id="81"/>
-    </w:p>
-    <w:p>
-      <w:pPr>
-        <w:pStyle w:val="Heading2"/>
-      </w:pPr>
-      <w:bookmarkStart w:id="82" w:name="_Toc471494024"/>
-      <w:r>
-        <w:t>Target Hardware and operating system</w:t>
-      </w:r>
-      <w:bookmarkEnd w:id="82"/>
-    </w:p>
-    <w:p>
-      <w:r>
-        <w:t>Windows 11</w:t>
-      </w:r>
-    </w:p>
-    <w:p>
-      <w:pPr>
-        <w:pStyle w:val="Heading2"/>
-      </w:pPr>
-      <w:bookmarkStart w:id="83" w:name="_Toc471494025"/>
-      <w:r>
-        <w:t>Supported game controllers and peripherals</w:t>
-      </w:r>
-      <w:bookmarkEnd w:id="83"/>
-    </w:p>
-    <w:p>
-      <w:pPr>
-        <w:pStyle w:val="Heading1"/>
-      </w:pPr>
-      <w:bookmarkStart w:id="84" w:name="_Toc471494026"/>
-      <w:r>
         <w:t>Section VIII – Game Art</w:t>
       </w:r>
       <w:bookmarkEnd w:id="84"/>
@@ -12349,6 +12217,7 @@
         <w:rPr>
           <w:noProof/>
         </w:rPr>
+        <w:lastRenderedPageBreak/>
         <w:drawing>
           <wp:inline distT="0" distB="0" distL="0" distR="0" wp14:anchorId="092C8A4B" wp14:editId="20ACB877">
             <wp:extent cx="5486400" cy="4233545"/>
@@ -13814,6 +13683,7 @@
   <w:style w:type="character" w:default="1" w:styleId="DefaultParagraphFont">
     <w:name w:val="Default Paragraph Font"/>
     <w:uiPriority w:val="1"/>
+    <w:semiHidden/>
     <w:unhideWhenUsed/>
   </w:style>
   <w:style w:type="table" w:default="1" w:styleId="TableNormal">

</xml_diff>